<commit_message>
passing tests, partial js for login and register
</commit_message>
<xml_diff>
--- a/proj2_userstories.docx
+++ b/proj2_userstories.docx
@@ -147,11 +147,9 @@
       <w:r>
         <w:t xml:space="preserve">-create page with map of resource locations w/ comment section to add user supplied resources and info on specific </w:t>
       </w:r>
-      <w:proofErr w:type="spellStart"/>
-      <w:r>
-        <w:t>resoruces</w:t>
-      </w:r>
-      <w:proofErr w:type="spellEnd"/>
+      <w:r>
+        <w:t>resources</w:t>
+      </w:r>
     </w:p>
     <w:p/>
     <w:p>
@@ -569,21 +567,7 @@
           <w:b/>
           <w:bCs/>
         </w:rPr>
-        <w:t xml:space="preserve">Create login page for </w:t>
-      </w:r>
-      <w:r>
-        <w:rPr>
-          <w:b/>
-          <w:bCs/>
-        </w:rPr>
-        <w:t>identifying</w:t>
-      </w:r>
-      <w:r>
-        <w:rPr>
-          <w:b/>
-          <w:bCs/>
-        </w:rPr>
-        <w:t xml:space="preserve"> posters</w:t>
+        <w:t>Create login page for identifying posters</w:t>
       </w:r>
     </w:p>
     <w:p>
@@ -593,11 +577,14 @@
     </w:p>
     <w:p>
       <w:r>
-        <w:t xml:space="preserve">As a User, I would like to </w:t>
+        <w:t>As a User, I would like to login</w:t>
+      </w:r>
+      <w:r>
+        <w:t>/</w:t>
       </w:r>
       <w:proofErr w:type="gramStart"/>
       <w:r>
-        <w:t>login</w:t>
+        <w:t>register</w:t>
       </w:r>
       <w:proofErr w:type="gramEnd"/>
       <w:r>

</xml_diff>